<commit_message>
change in resume doc
</commit_message>
<xml_diff>
--- a/src/Sherzod_Kenjaev_Resume_en.docx
+++ b/src/Sherzod_Kenjaev_Resume_en.docx
@@ -977,7 +977,10 @@
               <w:t xml:space="preserve">  </w:t>
             </w:r>
             <w:r>
-              <w:t>All above Junior level</w:t>
+              <w:t>HTML, CSS, Bootstrap</w:t>
+            </w:r>
+            <w:r>
+              <w:t>, Material UI</w:t>
             </w:r>
           </w:p>
           <w:p>
@@ -991,13 +994,16 @@
               <w:ind w:left="900" w:hanging="180"/>
             </w:pPr>
             <w:r>
+              <w:rPr>
+                <w:rFonts w:ascii="Cambria" w:eastAsia="Calibri" w:hAnsi="Cambria"/>
+              </w:rPr>
               <w:t xml:space="preserve">  </w:t>
             </w:r>
             <w:r>
-              <w:t>HTML, CSS, Bootstrap</w:t>
-            </w:r>
-            <w:r>
-              <w:t>, Material UI</w:t>
+              <w:rPr>
+                <w:rFonts w:ascii="Cambria" w:eastAsia="Calibri" w:hAnsi="Cambria"/>
+              </w:rPr>
+              <w:t>JavaScript ES6</w:t>
             </w:r>
           </w:p>
           <w:p>
@@ -1014,13 +1020,21 @@
               <w:rPr>
                 <w:rFonts w:ascii="Cambria" w:eastAsia="Calibri" w:hAnsi="Cambria"/>
               </w:rPr>
-              <w:t xml:space="preserve">  </w:t>
-            </w:r>
+              <w:t xml:space="preserve">  React JS, React Redux, React Routing, Styled Components, React Reveal, React </w:t>
+            </w:r>
+            <w:proofErr w:type="spellStart"/>
             <w:r>
               <w:rPr>
                 <w:rFonts w:ascii="Cambria" w:eastAsia="Calibri" w:hAnsi="Cambria"/>
               </w:rPr>
-              <w:t>JavaScript ES6</w:t>
+              <w:t>Toastify</w:t>
+            </w:r>
+            <w:proofErr w:type="spellEnd"/>
+            <w:r>
+              <w:rPr>
+                <w:rFonts w:ascii="Cambria" w:eastAsia="Calibri" w:hAnsi="Cambria"/>
+              </w:rPr>
+              <w:t>, React Flip Move</w:t>
             </w:r>
           </w:p>
           <w:p>
@@ -1037,21 +1051,7 @@
               <w:rPr>
                 <w:rFonts w:ascii="Cambria" w:eastAsia="Calibri" w:hAnsi="Cambria"/>
               </w:rPr>
-              <w:t xml:space="preserve">  React JS, React Redux, React Routing, Styled Components, React Reveal, React </w:t>
-            </w:r>
-            <w:proofErr w:type="spellStart"/>
-            <w:r>
-              <w:rPr>
-                <w:rFonts w:ascii="Cambria" w:eastAsia="Calibri" w:hAnsi="Cambria"/>
-              </w:rPr>
-              <w:t>Toastify</w:t>
-            </w:r>
-            <w:proofErr w:type="spellEnd"/>
-            <w:r>
-              <w:rPr>
-                <w:rFonts w:ascii="Cambria" w:eastAsia="Calibri" w:hAnsi="Cambria"/>
-              </w:rPr>
-              <w:t>, React Flip Move</w:t>
+              <w:t xml:space="preserve">  jQuery</w:t>
             </w:r>
           </w:p>
           <w:p>
@@ -1068,25 +1068,15 @@
               <w:rPr>
                 <w:rFonts w:ascii="Cambria" w:eastAsia="Calibri" w:hAnsi="Cambria"/>
               </w:rPr>
-              <w:t xml:space="preserve">  jQuery</w:t>
+              <w:t xml:space="preserve">  Firebase</w:t>
             </w:r>
           </w:p>
           <w:p>
             <w:pPr>
               <w:pStyle w:val="ListParagraph"/>
-              <w:numPr>
-                <w:ilvl w:val="1"/>
-                <w:numId w:val="16"/>
-              </w:numPr>
               <w:spacing w:line="360" w:lineRule="auto"/>
-              <w:ind w:left="900" w:hanging="180"/>
+              <w:ind w:left="1440"/>
             </w:pPr>
-            <w:r>
-              <w:rPr>
-                <w:rFonts w:ascii="Cambria" w:eastAsia="Calibri" w:hAnsi="Cambria"/>
-              </w:rPr>
-              <w:t xml:space="preserve">  Firebase</w:t>
-            </w:r>
           </w:p>
           <w:p>
             <w:pPr>

</xml_diff>

<commit_message>
change in resume 2
</commit_message>
<xml_diff>
--- a/src/Sherzod_Kenjaev_Resume_en.docx
+++ b/src/Sherzod_Kenjaev_Resume_en.docx
@@ -1142,39 +1142,91 @@
           <w:rFonts w:ascii="Segoe UI" w:hAnsi="Segoe UI" w:cs="Segoe UI"/>
           <w:shd w:val="clear" w:color="auto" w:fill="FFFFFF"/>
         </w:rPr>
-        <w:t xml:space="preserve">I love developing productive and </w:t>
+        <w:t xml:space="preserve">I love developing </w:t>
       </w:r>
-      <w:proofErr w:type="gramStart"/>
       <w:r>
         <w:rPr>
           <w:rFonts w:ascii="Segoe UI" w:hAnsi="Segoe UI" w:cs="Segoe UI"/>
           <w:shd w:val="clear" w:color="auto" w:fill="FFFFFF"/>
         </w:rPr>
-        <w:t>user friendly</w:t>
+        <w:t>thoughtful and purposeful websites</w:t>
       </w:r>
-      <w:proofErr w:type="gramEnd"/>
       <w:r>
         <w:rPr>
           <w:rFonts w:ascii="Segoe UI" w:hAnsi="Segoe UI" w:cs="Segoe UI"/>
           <w:shd w:val="clear" w:color="auto" w:fill="FFFFFF"/>
         </w:rPr>
-        <w:t xml:space="preserve"> products. I use my maximal capabilities to complete tasks on hand. My thirst for knowledge and new skills </w:t>
+        <w:t>.</w:t>
       </w:r>
-      <w:proofErr w:type="gramStart"/>
       <w:r>
         <w:rPr>
           <w:rFonts w:ascii="Segoe UI" w:hAnsi="Segoe UI" w:cs="Segoe UI"/>
           <w:shd w:val="clear" w:color="auto" w:fill="FFFFFF"/>
         </w:rPr>
-        <w:t>help</w:t>
+        <w:t xml:space="preserve"> I try to complete products by using my maximum </w:t>
       </w:r>
-      <w:proofErr w:type="gramEnd"/>
       <w:r>
         <w:rPr>
           <w:rFonts w:ascii="Segoe UI" w:hAnsi="Segoe UI" w:cs="Segoe UI"/>
           <w:shd w:val="clear" w:color="auto" w:fill="FFFFFF"/>
         </w:rPr>
-        <w:t xml:space="preserve"> me to be up to date with industry standards.</w:t>
+        <w:t>capability</w:t>
+      </w:r>
+      <w:r>
+        <w:rPr>
+          <w:rFonts w:ascii="Segoe UI" w:hAnsi="Segoe UI" w:cs="Segoe UI"/>
+          <w:shd w:val="clear" w:color="auto" w:fill="FFFFFF"/>
+        </w:rPr>
+        <w:t xml:space="preserve"> in del</w:t>
+      </w:r>
+      <w:r>
+        <w:rPr>
+          <w:rFonts w:ascii="Segoe UI" w:hAnsi="Segoe UI" w:cs="Segoe UI"/>
+          <w:shd w:val="clear" w:color="auto" w:fill="FFFFFF"/>
+        </w:rPr>
+        <w:t xml:space="preserve">ivering </w:t>
+      </w:r>
+      <w:r>
+        <w:rPr>
+          <w:rFonts w:ascii="Segoe UI" w:hAnsi="Segoe UI" w:cs="Segoe UI"/>
+          <w:shd w:val="clear" w:color="auto" w:fill="FFFFFF"/>
+        </w:rPr>
+        <w:t>apps</w:t>
+      </w:r>
+      <w:r>
+        <w:rPr>
+          <w:rFonts w:ascii="Segoe UI" w:hAnsi="Segoe UI" w:cs="Segoe UI"/>
+          <w:shd w:val="clear" w:color="auto" w:fill="FFFFFF"/>
+        </w:rPr>
+        <w:t xml:space="preserve"> on time</w:t>
+      </w:r>
+      <w:r>
+        <w:rPr>
+          <w:rFonts w:ascii="Segoe UI" w:hAnsi="Segoe UI" w:cs="Segoe UI"/>
+          <w:shd w:val="clear" w:color="auto" w:fill="FFFFFF"/>
+        </w:rPr>
+        <w:t xml:space="preserve">. My purpose of becoming the best in the sphere </w:t>
+      </w:r>
+      <w:r>
+        <w:rPr>
+          <w:rFonts w:ascii="Segoe UI" w:hAnsi="Segoe UI" w:cs="Segoe UI"/>
+          <w:shd w:val="clear" w:color="auto" w:fill="FFFFFF"/>
+        </w:rPr>
+        <w:t xml:space="preserve">forces me to be </w:t>
+      </w:r>
+      <w:r>
+        <w:rPr>
+          <w:rFonts w:ascii="Segoe UI" w:hAnsi="Segoe UI" w:cs="Segoe UI"/>
+          <w:shd w:val="clear" w:color="auto" w:fill="FFFFFF"/>
+        </w:rPr>
+        <w:t xml:space="preserve">up to date </w:t>
+      </w:r>
+      <w:r>
+        <w:rPr>
+          <w:rFonts w:ascii="Segoe UI" w:hAnsi="Segoe UI" w:cs="Segoe UI"/>
+          <w:shd w:val="clear" w:color="auto" w:fill="FFFFFF"/>
+        </w:rPr>
+        <w:t>with industry standards.</w:t>
       </w:r>
     </w:p>
     <w:p>

</xml_diff>